<commit_message>
added bubbles for switch/freez tab logic
</commit_message>
<xml_diff>
--- a/footage/misc/dinnerquest_zurodnung_besteck_20140608.docx
+++ b/footage/misc/dinnerquest_zurodnung_besteck_20140608.docx
@@ -96,12 +96,6 @@
         <w:gridCol w:w="3219"/>
       </w:tblGrid>
       <w:tr>
-        <w:tblPrEx>
-          <w:tblCellMar>
-            <w:top w:w="0" w:type="dxa"/>
-            <w:bottom w:w="0" w:type="dxa"/>
-          </w:tblCellMar>
-        </w:tblPrEx>
         <w:tc>
           <w:tcPr>
             <w:tcW w:w="3712" w:type="dxa"/>
@@ -210,12 +204,6 @@
         </w:tc>
       </w:tr>
       <w:tr>
-        <w:tblPrEx>
-          <w:tblCellMar>
-            <w:top w:w="0" w:type="dxa"/>
-            <w:bottom w:w="0" w:type="dxa"/>
-          </w:tblCellMar>
-        </w:tblPrEx>
         <w:tc>
           <w:tcPr>
             <w:tcW w:w="3712" w:type="dxa"/>
@@ -321,12 +309,6 @@
         </w:tc>
       </w:tr>
       <w:tr>
-        <w:tblPrEx>
-          <w:tblCellMar>
-            <w:top w:w="0" w:type="dxa"/>
-            <w:bottom w:w="0" w:type="dxa"/>
-          </w:tblCellMar>
-        </w:tblPrEx>
         <w:tc>
           <w:tcPr>
             <w:tcW w:w="3712" w:type="dxa"/>
@@ -432,12 +414,6 @@
         </w:tc>
       </w:tr>
       <w:tr>
-        <w:tblPrEx>
-          <w:tblCellMar>
-            <w:top w:w="0" w:type="dxa"/>
-            <w:bottom w:w="0" w:type="dxa"/>
-          </w:tblCellMar>
-        </w:tblPrEx>
         <w:tc>
           <w:tcPr>
             <w:tcW w:w="3712" w:type="dxa"/>
@@ -468,15 +444,7 @@
                 <w:sz w:val="20"/>
                 <w:szCs w:val="20"/>
               </w:rPr>
-              <w:t>G:</w:t>
-            </w:r>
-            <w:r>
-              <w:rPr>
-                <w:color w:val="808080" w:themeColor="background1" w:themeShade="80"/>
-                <w:sz w:val="20"/>
-                <w:szCs w:val="20"/>
-              </w:rPr>
-              <w:t xml:space="preserve"> Wähle mit Bedacht!</w:t>
+              <w:t>G: Wähle mit Bedacht!</w:t>
             </w:r>
           </w:p>
         </w:tc>
@@ -551,12 +519,6 @@
         </w:tc>
       </w:tr>
       <w:tr>
-        <w:tblPrEx>
-          <w:tblCellMar>
-            <w:top w:w="0" w:type="dxa"/>
-            <w:bottom w:w="0" w:type="dxa"/>
-          </w:tblCellMar>
-        </w:tblPrEx>
         <w:tc>
           <w:tcPr>
             <w:tcW w:w="3712" w:type="dxa"/>
@@ -662,12 +624,6 @@
         </w:tc>
       </w:tr>
       <w:tr>
-        <w:tblPrEx>
-          <w:tblCellMar>
-            <w:top w:w="0" w:type="dxa"/>
-            <w:bottom w:w="0" w:type="dxa"/>
-          </w:tblCellMar>
-        </w:tblPrEx>
         <w:tc>
           <w:tcPr>
             <w:tcW w:w="3712" w:type="dxa"/>
@@ -816,12 +772,6 @@
         <w:gridCol w:w="3219"/>
       </w:tblGrid>
       <w:tr>
-        <w:tblPrEx>
-          <w:tblCellMar>
-            <w:top w:w="0" w:type="dxa"/>
-            <w:bottom w:w="0" w:type="dxa"/>
-          </w:tblCellMar>
-        </w:tblPrEx>
         <w:tc>
           <w:tcPr>
             <w:tcW w:w="3712" w:type="dxa"/>
@@ -930,12 +880,6 @@
         </w:tc>
       </w:tr>
       <w:tr>
-        <w:tblPrEx>
-          <w:tblCellMar>
-            <w:top w:w="0" w:type="dxa"/>
-            <w:bottom w:w="0" w:type="dxa"/>
-          </w:tblCellMar>
-        </w:tblPrEx>
         <w:tc>
           <w:tcPr>
             <w:tcW w:w="3712" w:type="dxa"/>
@@ -966,15 +910,7 @@
                 <w:sz w:val="20"/>
                 <w:szCs w:val="20"/>
               </w:rPr>
-              <w:t xml:space="preserve">G: Huch, ein </w:t>
-            </w:r>
-            <w:r>
-              <w:rPr>
-                <w:color w:val="808080" w:themeColor="background1" w:themeShade="80"/>
-                <w:sz w:val="20"/>
-                <w:szCs w:val="20"/>
-              </w:rPr>
-              <w:t>Desaster!</w:t>
+              <w:t>G: Huch, ein Desaster!</w:t>
             </w:r>
           </w:p>
         </w:tc>
@@ -1049,12 +985,6 @@
         </w:tc>
       </w:tr>
       <w:tr>
-        <w:tblPrEx>
-          <w:tblCellMar>
-            <w:top w:w="0" w:type="dxa"/>
-            <w:bottom w:w="0" w:type="dxa"/>
-          </w:tblCellMar>
-        </w:tblPrEx>
         <w:tc>
           <w:tcPr>
             <w:tcW w:w="3712" w:type="dxa"/>
@@ -1160,12 +1090,6 @@
         </w:tc>
       </w:tr>
       <w:tr>
-        <w:tblPrEx>
-          <w:tblCellMar>
-            <w:top w:w="0" w:type="dxa"/>
-            <w:bottom w:w="0" w:type="dxa"/>
-          </w:tblCellMar>
-        </w:tblPrEx>
         <w:tc>
           <w:tcPr>
             <w:tcW w:w="3712" w:type="dxa"/>
@@ -1271,12 +1195,6 @@
         </w:tc>
       </w:tr>
       <w:tr>
-        <w:tblPrEx>
-          <w:tblCellMar>
-            <w:top w:w="0" w:type="dxa"/>
-            <w:bottom w:w="0" w:type="dxa"/>
-          </w:tblCellMar>
-        </w:tblPrEx>
         <w:tc>
           <w:tcPr>
             <w:tcW w:w="3712" w:type="dxa"/>
@@ -1382,12 +1300,6 @@
         </w:tc>
       </w:tr>
       <w:tr>
-        <w:tblPrEx>
-          <w:tblCellMar>
-            <w:top w:w="0" w:type="dxa"/>
-            <w:bottom w:w="0" w:type="dxa"/>
-          </w:tblCellMar>
-        </w:tblPrEx>
         <w:tc>
           <w:tcPr>
             <w:tcW w:w="3712" w:type="dxa"/>
@@ -1493,12 +1405,6 @@
         </w:tc>
       </w:tr>
       <w:tr>
-        <w:tblPrEx>
-          <w:tblCellMar>
-            <w:top w:w="0" w:type="dxa"/>
-            <w:bottom w:w="0" w:type="dxa"/>
-          </w:tblCellMar>
-        </w:tblPrEx>
         <w:tc>
           <w:tcPr>
             <w:tcW w:w="3712" w:type="dxa"/>
@@ -1547,15 +1453,7 @@
                 <w:sz w:val="20"/>
                 <w:szCs w:val="20"/>
               </w:rPr>
-              <w:t xml:space="preserve">. Wo soll das </w:t>
-            </w:r>
-            <w:r>
-              <w:rPr>
-                <w:color w:val="808080" w:themeColor="background1" w:themeShade="80"/>
-                <w:sz w:val="20"/>
-                <w:szCs w:val="20"/>
-              </w:rPr>
-              <w:t>noch hinführen?</w:t>
+              <w:t>. Wo soll das noch hinführen?</w:t>
             </w:r>
           </w:p>
         </w:tc>
@@ -1630,12 +1528,6 @@
         </w:tc>
       </w:tr>
       <w:tr>
-        <w:tblPrEx>
-          <w:tblCellMar>
-            <w:top w:w="0" w:type="dxa"/>
-            <w:bottom w:w="0" w:type="dxa"/>
-          </w:tblCellMar>
-        </w:tblPrEx>
         <w:tc>
           <w:tcPr>
             <w:tcW w:w="3712" w:type="dxa"/>
@@ -1741,12 +1633,6 @@
         </w:tc>
       </w:tr>
       <w:tr>
-        <w:tblPrEx>
-          <w:tblCellMar>
-            <w:top w:w="0" w:type="dxa"/>
-            <w:bottom w:w="0" w:type="dxa"/>
-          </w:tblCellMar>
-        </w:tblPrEx>
         <w:tc>
           <w:tcPr>
             <w:tcW w:w="3712" w:type="dxa"/>
@@ -1852,12 +1738,6 @@
         </w:tc>
       </w:tr>
       <w:tr>
-        <w:tblPrEx>
-          <w:tblCellMar>
-            <w:top w:w="0" w:type="dxa"/>
-            <w:bottom w:w="0" w:type="dxa"/>
-          </w:tblCellMar>
-        </w:tblPrEx>
         <w:tc>
           <w:tcPr>
             <w:tcW w:w="3712" w:type="dxa"/>
@@ -1963,12 +1843,6 @@
         </w:tc>
       </w:tr>
       <w:tr>
-        <w:tblPrEx>
-          <w:tblCellMar>
-            <w:top w:w="0" w:type="dxa"/>
-            <w:bottom w:w="0" w:type="dxa"/>
-          </w:tblCellMar>
-        </w:tblPrEx>
         <w:tc>
           <w:tcPr>
             <w:tcW w:w="3712" w:type="dxa"/>
@@ -2117,12 +1991,6 @@
         <w:gridCol w:w="3219"/>
       </w:tblGrid>
       <w:tr>
-        <w:tblPrEx>
-          <w:tblCellMar>
-            <w:top w:w="0" w:type="dxa"/>
-            <w:bottom w:w="0" w:type="dxa"/>
-          </w:tblCellMar>
-        </w:tblPrEx>
         <w:tc>
           <w:tcPr>
             <w:tcW w:w="3712" w:type="dxa"/>
@@ -2152,14 +2020,7 @@
                 <w:sz w:val="20"/>
                 <w:szCs w:val="20"/>
               </w:rPr>
-              <w:t xml:space="preserve">G: Tja, 1kg Rindfleisch verursacht </w:t>
-            </w:r>
-            <w:r>
-              <w:rPr>
-                <w:sz w:val="20"/>
-                <w:szCs w:val="20"/>
-              </w:rPr>
-              <w:t>soviel CO2 wie 250 km Auto fahren...</w:t>
+              <w:t>G: Tja, 1kg Rindfleisch verursacht soviel CO2 wie 250 km Auto fahren...</w:t>
             </w:r>
           </w:p>
         </w:tc>
@@ -2232,12 +2093,6 @@
         </w:tc>
       </w:tr>
       <w:tr>
-        <w:tblPrEx>
-          <w:tblCellMar>
-            <w:top w:w="0" w:type="dxa"/>
-            <w:bottom w:w="0" w:type="dxa"/>
-          </w:tblCellMar>
-        </w:tblPrEx>
         <w:tc>
           <w:tcPr>
             <w:tcW w:w="3712" w:type="dxa"/>
@@ -2337,12 +2192,6 @@
         </w:tc>
       </w:tr>
       <w:tr>
-        <w:tblPrEx>
-          <w:tblCellMar>
-            <w:top w:w="0" w:type="dxa"/>
-            <w:bottom w:w="0" w:type="dxa"/>
-          </w:tblCellMar>
-        </w:tblPrEx>
         <w:tc>
           <w:tcPr>
             <w:tcW w:w="3712" w:type="dxa"/>
@@ -2442,12 +2291,6 @@
         </w:tc>
       </w:tr>
       <w:tr>
-        <w:tblPrEx>
-          <w:tblCellMar>
-            <w:top w:w="0" w:type="dxa"/>
-            <w:bottom w:w="0" w:type="dxa"/>
-          </w:tblCellMar>
-        </w:tblPrEx>
         <w:tc>
           <w:tcPr>
             <w:tcW w:w="3712" w:type="dxa"/>
@@ -2547,12 +2390,6 @@
         </w:tc>
       </w:tr>
       <w:tr>
-        <w:tblPrEx>
-          <w:tblCellMar>
-            <w:top w:w="0" w:type="dxa"/>
-            <w:bottom w:w="0" w:type="dxa"/>
-          </w:tblCellMar>
-        </w:tblPrEx>
         <w:tc>
           <w:tcPr>
             <w:tcW w:w="3712" w:type="dxa"/>
@@ -2581,14 +2418,7 @@
                 <w:sz w:val="20"/>
                 <w:szCs w:val="20"/>
               </w:rPr>
-              <w:t>L: Ich</w:t>
-            </w:r>
-            <w:r>
-              <w:rPr>
-                <w:sz w:val="20"/>
-                <w:szCs w:val="20"/>
-              </w:rPr>
-              <w:t xml:space="preserve"> </w:t>
+              <w:t xml:space="preserve">L: Ich </w:t>
             </w:r>
             <w:proofErr w:type="spellStart"/>
             <w:r>
@@ -2675,12 +2505,6 @@
         </w:tc>
       </w:tr>
       <w:tr>
-        <w:tblPrEx>
-          <w:tblCellMar>
-            <w:top w:w="0" w:type="dxa"/>
-            <w:bottom w:w="0" w:type="dxa"/>
-          </w:tblCellMar>
-        </w:tblPrEx>
         <w:tc>
           <w:tcPr>
             <w:tcW w:w="3712" w:type="dxa"/>
@@ -2780,12 +2604,6 @@
         </w:tc>
       </w:tr>
       <w:tr>
-        <w:tblPrEx>
-          <w:tblCellMar>
-            <w:top w:w="0" w:type="dxa"/>
-            <w:bottom w:w="0" w:type="dxa"/>
-          </w:tblCellMar>
-        </w:tblPrEx>
         <w:tc>
           <w:tcPr>
             <w:tcW w:w="3712" w:type="dxa"/>
@@ -2901,12 +2719,6 @@
         </w:tc>
       </w:tr>
       <w:tr>
-        <w:tblPrEx>
-          <w:tblCellMar>
-            <w:top w:w="0" w:type="dxa"/>
-            <w:bottom w:w="0" w:type="dxa"/>
-          </w:tblCellMar>
-        </w:tblPrEx>
         <w:tc>
           <w:tcPr>
             <w:tcW w:w="3712" w:type="dxa"/>
@@ -3006,12 +2818,6 @@
         </w:tc>
       </w:tr>
       <w:tr>
-        <w:tblPrEx>
-          <w:tblCellMar>
-            <w:top w:w="0" w:type="dxa"/>
-            <w:bottom w:w="0" w:type="dxa"/>
-          </w:tblCellMar>
-        </w:tblPrEx>
         <w:tc>
           <w:tcPr>
             <w:tcW w:w="3712" w:type="dxa"/>
@@ -3111,12 +2917,6 @@
         </w:tc>
       </w:tr>
       <w:tr>
-        <w:tblPrEx>
-          <w:tblCellMar>
-            <w:top w:w="0" w:type="dxa"/>
-            <w:bottom w:w="0" w:type="dxa"/>
-          </w:tblCellMar>
-        </w:tblPrEx>
         <w:tc>
           <w:tcPr>
             <w:tcW w:w="3712" w:type="dxa"/>
@@ -3145,14 +2945,7 @@
                 <w:sz w:val="20"/>
                 <w:szCs w:val="20"/>
               </w:rPr>
-              <w:t xml:space="preserve">L: Lieber </w:t>
-            </w:r>
-            <w:r>
-              <w:rPr>
-                <w:sz w:val="20"/>
-                <w:szCs w:val="20"/>
-              </w:rPr>
-              <w:t>Käsefüße als Käsebrot!</w:t>
+              <w:t>L: Lieber Käsefüße als Käsebrot!</w:t>
             </w:r>
           </w:p>
         </w:tc>
@@ -3223,12 +3016,6 @@
         </w:tc>
       </w:tr>
       <w:tr>
-        <w:tblPrEx>
-          <w:tblCellMar>
-            <w:top w:w="0" w:type="dxa"/>
-            <w:bottom w:w="0" w:type="dxa"/>
-          </w:tblCellMar>
-        </w:tblPrEx>
         <w:tc>
           <w:tcPr>
             <w:tcW w:w="3712" w:type="dxa"/>
@@ -3344,12 +3131,6 @@
         </w:tc>
       </w:tr>
       <w:tr>
-        <w:tblPrEx>
-          <w:tblCellMar>
-            <w:top w:w="0" w:type="dxa"/>
-            <w:bottom w:w="0" w:type="dxa"/>
-          </w:tblCellMar>
-        </w:tblPrEx>
         <w:tc>
           <w:tcPr>
             <w:tcW w:w="3712" w:type="dxa"/>
@@ -3510,12 +3291,6 @@
         <w:gridCol w:w="3222"/>
       </w:tblGrid>
       <w:tr>
-        <w:tblPrEx>
-          <w:tblCellMar>
-            <w:top w:w="0" w:type="dxa"/>
-            <w:bottom w:w="0" w:type="dxa"/>
-          </w:tblCellMar>
-        </w:tblPrEx>
         <w:tc>
           <w:tcPr>
             <w:tcW w:w="3699" w:type="dxa"/>
@@ -3624,12 +3399,6 @@
         </w:tc>
       </w:tr>
       <w:tr>
-        <w:tblPrEx>
-          <w:tblCellMar>
-            <w:top w:w="0" w:type="dxa"/>
-            <w:bottom w:w="0" w:type="dxa"/>
-          </w:tblCellMar>
-        </w:tblPrEx>
         <w:tc>
           <w:tcPr>
             <w:tcW w:w="3699" w:type="dxa"/>
@@ -3735,12 +3504,6 @@
         </w:tc>
       </w:tr>
       <w:tr>
-        <w:tblPrEx>
-          <w:tblCellMar>
-            <w:top w:w="0" w:type="dxa"/>
-            <w:bottom w:w="0" w:type="dxa"/>
-          </w:tblCellMar>
-        </w:tblPrEx>
         <w:tc>
           <w:tcPr>
             <w:tcW w:w="3699" w:type="dxa"/>
@@ -3771,15 +3534,7 @@
                 <w:sz w:val="20"/>
                 <w:szCs w:val="20"/>
               </w:rPr>
-              <w:t>L: Das</w:t>
-            </w:r>
-            <w:r>
-              <w:rPr>
-                <w:color w:val="808080" w:themeColor="background1" w:themeShade="80"/>
-                <w:sz w:val="20"/>
-                <w:szCs w:val="20"/>
-              </w:rPr>
-              <w:t xml:space="preserve"> war eine Wucht! Rundum satt!</w:t>
+              <w:t>L: Das war eine Wucht! Rundum satt!</w:t>
             </w:r>
           </w:p>
         </w:tc>
@@ -3854,12 +3609,6 @@
         </w:tc>
       </w:tr>
       <w:tr>
-        <w:tblPrEx>
-          <w:tblCellMar>
-            <w:top w:w="0" w:type="dxa"/>
-            <w:bottom w:w="0" w:type="dxa"/>
-          </w:tblCellMar>
-        </w:tblPrEx>
         <w:tc>
           <w:tcPr>
             <w:tcW w:w="3699" w:type="dxa"/>
@@ -3968,12 +3717,6 @@
         </w:tc>
       </w:tr>
       <w:tr>
-        <w:tblPrEx>
-          <w:tblCellMar>
-            <w:top w:w="0" w:type="dxa"/>
-            <w:bottom w:w="0" w:type="dxa"/>
-          </w:tblCellMar>
-        </w:tblPrEx>
         <w:tc>
           <w:tcPr>
             <w:tcW w:w="3699" w:type="dxa"/>
@@ -4115,12 +3858,6 @@
         </w:tc>
       </w:tr>
       <w:tr>
-        <w:tblPrEx>
-          <w:tblCellMar>
-            <w:top w:w="0" w:type="dxa"/>
-            <w:bottom w:w="0" w:type="dxa"/>
-          </w:tblCellMar>
-        </w:tblPrEx>
         <w:tc>
           <w:tcPr>
             <w:tcW w:w="3699" w:type="dxa"/>
@@ -4226,12 +3963,6 @@
         </w:tc>
       </w:tr>
       <w:tr>
-        <w:tblPrEx>
-          <w:tblCellMar>
-            <w:top w:w="0" w:type="dxa"/>
-            <w:bottom w:w="0" w:type="dxa"/>
-          </w:tblCellMar>
-        </w:tblPrEx>
         <w:tc>
           <w:tcPr>
             <w:tcW w:w="3699" w:type="dxa"/>
@@ -4262,15 +3993,7 @@
                 <w:sz w:val="20"/>
                 <w:szCs w:val="20"/>
               </w:rPr>
-              <w:t xml:space="preserve">G: Wenn sich alle Menschen </w:t>
-            </w:r>
-            <w:r>
-              <w:rPr>
-                <w:color w:val="FF0000"/>
-                <w:sz w:val="20"/>
-                <w:szCs w:val="20"/>
-              </w:rPr>
-              <w:t>pflanzlich ernähren, sparen wir fast 40% C02-Emissionen!</w:t>
+              <w:t>G: Wenn sich alle Menschen pflanzlich ernähren, sparen wir fast 40% C02-Emissionen!</w:t>
             </w:r>
           </w:p>
         </w:tc>
@@ -4345,12 +4068,6 @@
         </w:tc>
       </w:tr>
       <w:tr>
-        <w:tblPrEx>
-          <w:tblCellMar>
-            <w:top w:w="0" w:type="dxa"/>
-            <w:bottom w:w="0" w:type="dxa"/>
-          </w:tblCellMar>
-        </w:tblPrEx>
         <w:tc>
           <w:tcPr>
             <w:tcW w:w="3699" w:type="dxa"/>
@@ -4518,12 +4235,6 @@
         <w:gridCol w:w="3219"/>
       </w:tblGrid>
       <w:tr>
-        <w:tblPrEx>
-          <w:tblCellMar>
-            <w:top w:w="0" w:type="dxa"/>
-            <w:bottom w:w="0" w:type="dxa"/>
-          </w:tblCellMar>
-        </w:tblPrEx>
         <w:tc>
           <w:tcPr>
             <w:tcW w:w="3712" w:type="dxa"/>
@@ -4544,12 +4255,15 @@
             <w:pPr>
               <w:pStyle w:val="TableContents"/>
               <w:rPr>
-                <w:sz w:val="20"/>
-                <w:szCs w:val="20"/>
-              </w:rPr>
-            </w:pPr>
-            <w:r>
-              <w:rPr>
+                <w:color w:val="A6A6A6" w:themeColor="background1" w:themeShade="A6"/>
+                <w:sz w:val="20"/>
+                <w:szCs w:val="20"/>
+              </w:rPr>
+            </w:pPr>
+            <w:bookmarkStart w:id="0" w:name="_GoBack"/>
+            <w:r>
+              <w:rPr>
+                <w:color w:val="A6A6A6" w:themeColor="background1" w:themeShade="A6"/>
                 <w:sz w:val="20"/>
                 <w:szCs w:val="20"/>
               </w:rPr>
@@ -4558,6 +4272,7 @@
             <w:proofErr w:type="spellStart"/>
             <w:r>
               <w:rPr>
+                <w:color w:val="A6A6A6" w:themeColor="background1" w:themeShade="A6"/>
                 <w:sz w:val="20"/>
                 <w:szCs w:val="20"/>
               </w:rPr>
@@ -4566,6 +4281,7 @@
             <w:proofErr w:type="spellEnd"/>
             <w:r>
               <w:rPr>
+                <w:color w:val="A6A6A6" w:themeColor="background1" w:themeShade="A6"/>
                 <w:sz w:val="20"/>
                 <w:szCs w:val="20"/>
               </w:rPr>
@@ -4593,6 +4309,7 @@
             <w:pPr>
               <w:pStyle w:val="TableContents"/>
               <w:rPr>
+                <w:color w:val="A6A6A6" w:themeColor="background1" w:themeShade="A6"/>
                 <w:sz w:val="20"/>
                 <w:szCs w:val="20"/>
               </w:rPr>
@@ -4620,12 +4337,14 @@
             <w:pPr>
               <w:pStyle w:val="TableContents"/>
               <w:rPr>
-                <w:sz w:val="20"/>
-                <w:szCs w:val="20"/>
-              </w:rPr>
-            </w:pPr>
-            <w:r>
-              <w:rPr>
+                <w:color w:val="A6A6A6" w:themeColor="background1" w:themeShade="A6"/>
+                <w:sz w:val="20"/>
+                <w:szCs w:val="20"/>
+              </w:rPr>
+            </w:pPr>
+            <w:r>
+              <w:rPr>
+                <w:color w:val="A6A6A6" w:themeColor="background1" w:themeShade="A6"/>
                 <w:sz w:val="20"/>
                 <w:szCs w:val="20"/>
               </w:rPr>
@@ -4635,12 +4354,6 @@
         </w:tc>
       </w:tr>
       <w:tr>
-        <w:tblPrEx>
-          <w:tblCellMar>
-            <w:top w:w="0" w:type="dxa"/>
-            <w:bottom w:w="0" w:type="dxa"/>
-          </w:tblCellMar>
-        </w:tblPrEx>
         <w:tc>
           <w:tcPr>
             <w:tcW w:w="3712" w:type="dxa"/>
@@ -4660,12 +4373,14 @@
             <w:pPr>
               <w:pStyle w:val="TableContents"/>
               <w:rPr>
-                <w:sz w:val="20"/>
-                <w:szCs w:val="20"/>
-              </w:rPr>
-            </w:pPr>
-            <w:r>
-              <w:rPr>
+                <w:color w:val="A6A6A6" w:themeColor="background1" w:themeShade="A6"/>
+                <w:sz w:val="20"/>
+                <w:szCs w:val="20"/>
+              </w:rPr>
+            </w:pPr>
+            <w:r>
+              <w:rPr>
+                <w:color w:val="A6A6A6" w:themeColor="background1" w:themeShade="A6"/>
                 <w:sz w:val="20"/>
                 <w:szCs w:val="20"/>
               </w:rPr>
@@ -4692,6 +4407,7 @@
             <w:pPr>
               <w:pStyle w:val="TableContents"/>
               <w:rPr>
+                <w:color w:val="A6A6A6" w:themeColor="background1" w:themeShade="A6"/>
                 <w:sz w:val="20"/>
                 <w:szCs w:val="20"/>
               </w:rPr>
@@ -4718,12 +4434,14 @@
             <w:pPr>
               <w:pStyle w:val="TableContents"/>
               <w:rPr>
-                <w:sz w:val="20"/>
-                <w:szCs w:val="20"/>
-              </w:rPr>
-            </w:pPr>
-            <w:r>
-              <w:rPr>
+                <w:color w:val="A6A6A6" w:themeColor="background1" w:themeShade="A6"/>
+                <w:sz w:val="20"/>
+                <w:szCs w:val="20"/>
+              </w:rPr>
+            </w:pPr>
+            <w:r>
+              <w:rPr>
+                <w:color w:val="A6A6A6" w:themeColor="background1" w:themeShade="A6"/>
                 <w:sz w:val="20"/>
                 <w:szCs w:val="20"/>
               </w:rPr>
@@ -4733,12 +4451,6 @@
         </w:tc>
       </w:tr>
       <w:tr>
-        <w:tblPrEx>
-          <w:tblCellMar>
-            <w:top w:w="0" w:type="dxa"/>
-            <w:bottom w:w="0" w:type="dxa"/>
-          </w:tblCellMar>
-        </w:tblPrEx>
         <w:tc>
           <w:tcPr>
             <w:tcW w:w="3712" w:type="dxa"/>
@@ -4758,12 +4470,14 @@
             <w:pPr>
               <w:pStyle w:val="TableContents"/>
               <w:rPr>
-                <w:sz w:val="20"/>
-                <w:szCs w:val="20"/>
-              </w:rPr>
-            </w:pPr>
-            <w:r>
-              <w:rPr>
+                <w:color w:val="A6A6A6" w:themeColor="background1" w:themeShade="A6"/>
+                <w:sz w:val="20"/>
+                <w:szCs w:val="20"/>
+              </w:rPr>
+            </w:pPr>
+            <w:r>
+              <w:rPr>
+                <w:color w:val="A6A6A6" w:themeColor="background1" w:themeShade="A6"/>
                 <w:sz w:val="20"/>
                 <w:szCs w:val="20"/>
               </w:rPr>
@@ -4790,6 +4504,7 @@
             <w:pPr>
               <w:pStyle w:val="TableContents"/>
               <w:rPr>
+                <w:color w:val="A6A6A6" w:themeColor="background1" w:themeShade="A6"/>
                 <w:sz w:val="20"/>
                 <w:szCs w:val="20"/>
               </w:rPr>
@@ -4816,12 +4531,14 @@
             <w:pPr>
               <w:pStyle w:val="TableContents"/>
               <w:rPr>
-                <w:sz w:val="20"/>
-                <w:szCs w:val="20"/>
-              </w:rPr>
-            </w:pPr>
-            <w:r>
-              <w:rPr>
+                <w:color w:val="A6A6A6" w:themeColor="background1" w:themeShade="A6"/>
+                <w:sz w:val="20"/>
+                <w:szCs w:val="20"/>
+              </w:rPr>
+            </w:pPr>
+            <w:r>
+              <w:rPr>
+                <w:color w:val="A6A6A6" w:themeColor="background1" w:themeShade="A6"/>
                 <w:sz w:val="20"/>
                 <w:szCs w:val="20"/>
               </w:rPr>
@@ -4830,6 +4547,7 @@
           </w:p>
         </w:tc>
       </w:tr>
+      <w:bookmarkEnd w:id="0"/>
     </w:tbl>
     <w:p>
       <w:pPr>
@@ -4874,12 +4592,6 @@
         <w:gridCol w:w="3219"/>
       </w:tblGrid>
       <w:tr>
-        <w:tblPrEx>
-          <w:tblCellMar>
-            <w:top w:w="0" w:type="dxa"/>
-            <w:bottom w:w="0" w:type="dxa"/>
-          </w:tblCellMar>
-        </w:tblPrEx>
         <w:tc>
           <w:tcPr>
             <w:tcW w:w="3712" w:type="dxa"/>
@@ -4900,12 +4612,14 @@
             <w:pPr>
               <w:pStyle w:val="TableContents"/>
               <w:rPr>
-                <w:sz w:val="20"/>
-                <w:szCs w:val="20"/>
-              </w:rPr>
-            </w:pPr>
-            <w:r>
-              <w:rPr>
+                <w:color w:val="A6A6A6" w:themeColor="background1" w:themeShade="A6"/>
+                <w:sz w:val="20"/>
+                <w:szCs w:val="20"/>
+              </w:rPr>
+            </w:pPr>
+            <w:r>
+              <w:rPr>
+                <w:color w:val="A6A6A6" w:themeColor="background1" w:themeShade="A6"/>
                 <w:sz w:val="20"/>
                 <w:szCs w:val="20"/>
               </w:rPr>
@@ -4933,6 +4647,7 @@
             <w:pPr>
               <w:pStyle w:val="TableContents"/>
               <w:rPr>
+                <w:color w:val="A6A6A6" w:themeColor="background1" w:themeShade="A6"/>
                 <w:sz w:val="20"/>
                 <w:szCs w:val="20"/>
               </w:rPr>
@@ -4960,12 +4675,14 @@
             <w:pPr>
               <w:pStyle w:val="TableContents"/>
               <w:rPr>
-                <w:sz w:val="20"/>
-                <w:szCs w:val="20"/>
-              </w:rPr>
-            </w:pPr>
-            <w:r>
-              <w:rPr>
+                <w:color w:val="A6A6A6" w:themeColor="background1" w:themeShade="A6"/>
+                <w:sz w:val="20"/>
+                <w:szCs w:val="20"/>
+              </w:rPr>
+            </w:pPr>
+            <w:r>
+              <w:rPr>
+                <w:color w:val="A6A6A6" w:themeColor="background1" w:themeShade="A6"/>
                 <w:sz w:val="20"/>
                 <w:szCs w:val="20"/>
               </w:rPr>
@@ -4975,12 +4692,6 @@
         </w:tc>
       </w:tr>
       <w:tr>
-        <w:tblPrEx>
-          <w:tblCellMar>
-            <w:top w:w="0" w:type="dxa"/>
-            <w:bottom w:w="0" w:type="dxa"/>
-          </w:tblCellMar>
-        </w:tblPrEx>
         <w:tc>
           <w:tcPr>
             <w:tcW w:w="3712" w:type="dxa"/>
@@ -5000,12 +4711,14 @@
             <w:pPr>
               <w:pStyle w:val="TableContents"/>
               <w:rPr>
-                <w:sz w:val="20"/>
-                <w:szCs w:val="20"/>
-              </w:rPr>
-            </w:pPr>
-            <w:r>
-              <w:rPr>
+                <w:color w:val="A6A6A6" w:themeColor="background1" w:themeShade="A6"/>
+                <w:sz w:val="20"/>
+                <w:szCs w:val="20"/>
+              </w:rPr>
+            </w:pPr>
+            <w:r>
+              <w:rPr>
+                <w:color w:val="A6A6A6" w:themeColor="background1" w:themeShade="A6"/>
                 <w:sz w:val="20"/>
                 <w:szCs w:val="20"/>
               </w:rPr>
@@ -5032,6 +4745,7 @@
             <w:pPr>
               <w:pStyle w:val="TableContents"/>
               <w:rPr>
+                <w:color w:val="A6A6A6" w:themeColor="background1" w:themeShade="A6"/>
                 <w:sz w:val="20"/>
                 <w:szCs w:val="20"/>
               </w:rPr>
@@ -5058,12 +4772,14 @@
             <w:pPr>
               <w:pStyle w:val="TableContents"/>
               <w:rPr>
-                <w:sz w:val="20"/>
-                <w:szCs w:val="20"/>
-              </w:rPr>
-            </w:pPr>
-            <w:r>
-              <w:rPr>
+                <w:color w:val="A6A6A6" w:themeColor="background1" w:themeShade="A6"/>
+                <w:sz w:val="20"/>
+                <w:szCs w:val="20"/>
+              </w:rPr>
+            </w:pPr>
+            <w:r>
+              <w:rPr>
+                <w:color w:val="A6A6A6" w:themeColor="background1" w:themeShade="A6"/>
                 <w:sz w:val="20"/>
                 <w:szCs w:val="20"/>
               </w:rPr>
@@ -5073,12 +4789,6 @@
         </w:tc>
       </w:tr>
       <w:tr>
-        <w:tblPrEx>
-          <w:tblCellMar>
-            <w:top w:w="0" w:type="dxa"/>
-            <w:bottom w:w="0" w:type="dxa"/>
-          </w:tblCellMar>
-        </w:tblPrEx>
         <w:tc>
           <w:tcPr>
             <w:tcW w:w="3712" w:type="dxa"/>
@@ -5098,23 +4808,18 @@
             <w:pPr>
               <w:pStyle w:val="TableContents"/>
               <w:rPr>
-                <w:sz w:val="20"/>
-                <w:szCs w:val="20"/>
-              </w:rPr>
-            </w:pPr>
-            <w:r>
-              <w:rPr>
-                <w:sz w:val="20"/>
-                <w:szCs w:val="20"/>
-              </w:rPr>
-              <w:t xml:space="preserve">L: Ein Sattmacher fehlt </w:t>
-            </w:r>
-            <w:r>
-              <w:rPr>
-                <w:sz w:val="20"/>
-                <w:szCs w:val="20"/>
-              </w:rPr>
-              <w:t>noch!</w:t>
+                <w:color w:val="A6A6A6" w:themeColor="background1" w:themeShade="A6"/>
+                <w:sz w:val="20"/>
+                <w:szCs w:val="20"/>
+              </w:rPr>
+            </w:pPr>
+            <w:r>
+              <w:rPr>
+                <w:color w:val="A6A6A6" w:themeColor="background1" w:themeShade="A6"/>
+                <w:sz w:val="20"/>
+                <w:szCs w:val="20"/>
+              </w:rPr>
+              <w:t>L: Ein Sattmacher fehlt noch!</w:t>
             </w:r>
           </w:p>
         </w:tc>
@@ -5137,6 +4842,7 @@
             <w:pPr>
               <w:pStyle w:val="TableContents"/>
               <w:rPr>
+                <w:color w:val="A6A6A6" w:themeColor="background1" w:themeShade="A6"/>
                 <w:sz w:val="20"/>
                 <w:szCs w:val="20"/>
               </w:rPr>
@@ -5163,12 +4869,14 @@
             <w:pPr>
               <w:pStyle w:val="TableContents"/>
               <w:rPr>
-                <w:sz w:val="20"/>
-                <w:szCs w:val="20"/>
-              </w:rPr>
-            </w:pPr>
-            <w:r>
-              <w:rPr>
+                <w:color w:val="A6A6A6" w:themeColor="background1" w:themeShade="A6"/>
+                <w:sz w:val="20"/>
+                <w:szCs w:val="20"/>
+              </w:rPr>
+            </w:pPr>
+            <w:r>
+              <w:rPr>
+                <w:color w:val="A6A6A6" w:themeColor="background1" w:themeShade="A6"/>
                 <w:sz w:val="20"/>
                 <w:szCs w:val="20"/>
               </w:rPr>
@@ -5221,12 +4929,6 @@
         <w:gridCol w:w="3219"/>
       </w:tblGrid>
       <w:tr>
-        <w:tblPrEx>
-          <w:tblCellMar>
-            <w:top w:w="0" w:type="dxa"/>
-            <w:bottom w:w="0" w:type="dxa"/>
-          </w:tblCellMar>
-        </w:tblPrEx>
         <w:tc>
           <w:tcPr>
             <w:tcW w:w="3712" w:type="dxa"/>
@@ -5252,7 +4954,6 @@
                 <w:szCs w:val="20"/>
               </w:rPr>
             </w:pPr>
-            <w:bookmarkStart w:id="0" w:name="_GoBack"/>
             <w:r>
               <w:rPr>
                 <w:color w:val="808080" w:themeColor="background1" w:themeShade="80"/>
@@ -5336,12 +5037,6 @@
         </w:tc>
       </w:tr>
       <w:tr>
-        <w:tblPrEx>
-          <w:tblCellMar>
-            <w:top w:w="0" w:type="dxa"/>
-            <w:bottom w:w="0" w:type="dxa"/>
-          </w:tblCellMar>
-        </w:tblPrEx>
         <w:tc>
           <w:tcPr>
             <w:tcW w:w="3712" w:type="dxa"/>
@@ -5447,12 +5142,6 @@
         </w:tc>
       </w:tr>
       <w:tr>
-        <w:tblPrEx>
-          <w:tblCellMar>
-            <w:top w:w="0" w:type="dxa"/>
-            <w:bottom w:w="0" w:type="dxa"/>
-          </w:tblCellMar>
-        </w:tblPrEx>
         <w:tc>
           <w:tcPr>
             <w:tcW w:w="3712" w:type="dxa"/>
@@ -5558,12 +5247,6 @@
         </w:tc>
       </w:tr>
       <w:tr>
-        <w:tblPrEx>
-          <w:tblCellMar>
-            <w:top w:w="0" w:type="dxa"/>
-            <w:bottom w:w="0" w:type="dxa"/>
-          </w:tblCellMar>
-        </w:tblPrEx>
         <w:tc>
           <w:tcPr>
             <w:tcW w:w="3712" w:type="dxa"/>
@@ -5669,12 +5352,6 @@
         </w:tc>
       </w:tr>
       <w:tr>
-        <w:tblPrEx>
-          <w:tblCellMar>
-            <w:top w:w="0" w:type="dxa"/>
-            <w:bottom w:w="0" w:type="dxa"/>
-          </w:tblCellMar>
-        </w:tblPrEx>
         <w:tc>
           <w:tcPr>
             <w:tcW w:w="3712" w:type="dxa"/>
@@ -5808,12 +5485,6 @@
         </w:tc>
       </w:tr>
       <w:tr>
-        <w:tblPrEx>
-          <w:tblCellMar>
-            <w:top w:w="0" w:type="dxa"/>
-            <w:bottom w:w="0" w:type="dxa"/>
-          </w:tblCellMar>
-        </w:tblPrEx>
         <w:tc>
           <w:tcPr>
             <w:tcW w:w="3712" w:type="dxa"/>
@@ -5919,12 +5590,6 @@
         </w:tc>
       </w:tr>
       <w:tr>
-        <w:tblPrEx>
-          <w:tblCellMar>
-            <w:top w:w="0" w:type="dxa"/>
-            <w:bottom w:w="0" w:type="dxa"/>
-          </w:tblCellMar>
-        </w:tblPrEx>
         <w:tc>
           <w:tcPr>
             <w:tcW w:w="3712" w:type="dxa"/>
@@ -6030,12 +5695,6 @@
         </w:tc>
       </w:tr>
       <w:tr>
-        <w:tblPrEx>
-          <w:tblCellMar>
-            <w:top w:w="0" w:type="dxa"/>
-            <w:bottom w:w="0" w:type="dxa"/>
-          </w:tblCellMar>
-        </w:tblPrEx>
         <w:tc>
           <w:tcPr>
             <w:tcW w:w="3712" w:type="dxa"/>
@@ -6141,12 +5800,6 @@
         </w:tc>
       </w:tr>
       <w:tr>
-        <w:tblPrEx>
-          <w:tblCellMar>
-            <w:top w:w="0" w:type="dxa"/>
-            <w:bottom w:w="0" w:type="dxa"/>
-          </w:tblCellMar>
-        </w:tblPrEx>
         <w:tc>
           <w:tcPr>
             <w:tcW w:w="3712" w:type="dxa"/>
@@ -6252,12 +5905,6 @@
         </w:tc>
       </w:tr>
       <w:tr>
-        <w:tblPrEx>
-          <w:tblCellMar>
-            <w:top w:w="0" w:type="dxa"/>
-            <w:bottom w:w="0" w:type="dxa"/>
-          </w:tblCellMar>
-        </w:tblPrEx>
         <w:tc>
           <w:tcPr>
             <w:tcW w:w="3712" w:type="dxa"/>
@@ -6363,12 +6010,6 @@
         </w:tc>
       </w:tr>
       <w:tr>
-        <w:tblPrEx>
-          <w:tblCellMar>
-            <w:top w:w="0" w:type="dxa"/>
-            <w:bottom w:w="0" w:type="dxa"/>
-          </w:tblCellMar>
-        </w:tblPrEx>
         <w:tc>
           <w:tcPr>
             <w:tcW w:w="3712" w:type="dxa"/>
@@ -6476,12 +6117,6 @@
         </w:tc>
       </w:tr>
       <w:tr>
-        <w:tblPrEx>
-          <w:tblCellMar>
-            <w:top w:w="0" w:type="dxa"/>
-            <w:bottom w:w="0" w:type="dxa"/>
-          </w:tblCellMar>
-        </w:tblPrEx>
         <w:tc>
           <w:tcPr>
             <w:tcW w:w="3712" w:type="dxa"/>
@@ -6587,12 +6222,6 @@
         </w:tc>
       </w:tr>
       <w:tr>
-        <w:tblPrEx>
-          <w:tblCellMar>
-            <w:top w:w="0" w:type="dxa"/>
-            <w:bottom w:w="0" w:type="dxa"/>
-          </w:tblCellMar>
-        </w:tblPrEx>
         <w:tc>
           <w:tcPr>
             <w:tcW w:w="3712" w:type="dxa"/>
@@ -6698,12 +6327,6 @@
         </w:tc>
       </w:tr>
       <w:tr>
-        <w:tblPrEx>
-          <w:tblCellMar>
-            <w:top w:w="0" w:type="dxa"/>
-            <w:bottom w:w="0" w:type="dxa"/>
-          </w:tblCellMar>
-        </w:tblPrEx>
         <w:tc>
           <w:tcPr>
             <w:tcW w:w="3712" w:type="dxa"/>
@@ -6809,12 +6432,6 @@
         </w:tc>
       </w:tr>
       <w:tr>
-        <w:tblPrEx>
-          <w:tblCellMar>
-            <w:top w:w="0" w:type="dxa"/>
-            <w:bottom w:w="0" w:type="dxa"/>
-          </w:tblCellMar>
-        </w:tblPrEx>
         <w:tc>
           <w:tcPr>
             <w:tcW w:w="3712" w:type="dxa"/>
@@ -6920,12 +6537,6 @@
         </w:tc>
       </w:tr>
       <w:tr>
-        <w:tblPrEx>
-          <w:tblCellMar>
-            <w:top w:w="0" w:type="dxa"/>
-            <w:bottom w:w="0" w:type="dxa"/>
-          </w:tblCellMar>
-        </w:tblPrEx>
         <w:tc>
           <w:tcPr>
             <w:tcW w:w="3712" w:type="dxa"/>
@@ -7031,12 +6642,6 @@
         </w:tc>
       </w:tr>
       <w:tr>
-        <w:tblPrEx>
-          <w:tblCellMar>
-            <w:top w:w="0" w:type="dxa"/>
-            <w:bottom w:w="0" w:type="dxa"/>
-          </w:tblCellMar>
-        </w:tblPrEx>
         <w:tc>
           <w:tcPr>
             <w:tcW w:w="3712" w:type="dxa"/>
@@ -7142,12 +6747,6 @@
         </w:tc>
       </w:tr>
       <w:tr>
-        <w:tblPrEx>
-          <w:tblCellMar>
-            <w:top w:w="0" w:type="dxa"/>
-            <w:bottom w:w="0" w:type="dxa"/>
-          </w:tblCellMar>
-        </w:tblPrEx>
         <w:tc>
           <w:tcPr>
             <w:tcW w:w="3712" w:type="dxa"/>
@@ -7253,12 +6852,6 @@
         </w:tc>
       </w:tr>
       <w:tr>
-        <w:tblPrEx>
-          <w:tblCellMar>
-            <w:top w:w="0" w:type="dxa"/>
-            <w:bottom w:w="0" w:type="dxa"/>
-          </w:tblCellMar>
-        </w:tblPrEx>
         <w:tc>
           <w:tcPr>
             <w:tcW w:w="3712" w:type="dxa"/>
@@ -7364,12 +6957,6 @@
         </w:tc>
       </w:tr>
       <w:tr>
-        <w:tblPrEx>
-          <w:tblCellMar>
-            <w:top w:w="0" w:type="dxa"/>
-            <w:bottom w:w="0" w:type="dxa"/>
-          </w:tblCellMar>
-        </w:tblPrEx>
         <w:tc>
           <w:tcPr>
             <w:tcW w:w="3712" w:type="dxa"/>
@@ -7475,12 +7062,6 @@
         </w:tc>
       </w:tr>
       <w:tr>
-        <w:tblPrEx>
-          <w:tblCellMar>
-            <w:top w:w="0" w:type="dxa"/>
-            <w:bottom w:w="0" w:type="dxa"/>
-          </w:tblCellMar>
-        </w:tblPrEx>
         <w:tc>
           <w:tcPr>
             <w:tcW w:w="3712" w:type="dxa"/>
@@ -7586,12 +7167,6 @@
         </w:tc>
       </w:tr>
       <w:tr>
-        <w:tblPrEx>
-          <w:tblCellMar>
-            <w:top w:w="0" w:type="dxa"/>
-            <w:bottom w:w="0" w:type="dxa"/>
-          </w:tblCellMar>
-        </w:tblPrEx>
         <w:tc>
           <w:tcPr>
             <w:tcW w:w="3712" w:type="dxa"/>
@@ -7697,12 +7272,6 @@
         </w:tc>
       </w:tr>
       <w:tr>
-        <w:tblPrEx>
-          <w:tblCellMar>
-            <w:top w:w="0" w:type="dxa"/>
-            <w:bottom w:w="0" w:type="dxa"/>
-          </w:tblCellMar>
-        </w:tblPrEx>
         <w:tc>
           <w:tcPr>
             <w:tcW w:w="3712" w:type="dxa"/>
@@ -7808,12 +7377,6 @@
         </w:tc>
       </w:tr>
       <w:tr>
-        <w:tblPrEx>
-          <w:tblCellMar>
-            <w:top w:w="0" w:type="dxa"/>
-            <w:bottom w:w="0" w:type="dxa"/>
-          </w:tblCellMar>
-        </w:tblPrEx>
         <w:tc>
           <w:tcPr>
             <w:tcW w:w="3712" w:type="dxa"/>
@@ -7919,12 +7482,6 @@
         </w:tc>
       </w:tr>
       <w:tr>
-        <w:tblPrEx>
-          <w:tblCellMar>
-            <w:top w:w="0" w:type="dxa"/>
-            <w:bottom w:w="0" w:type="dxa"/>
-          </w:tblCellMar>
-        </w:tblPrEx>
         <w:tc>
           <w:tcPr>
             <w:tcW w:w="3712" w:type="dxa"/>
@@ -8031,12 +7588,6 @@
         </w:tc>
       </w:tr>
       <w:tr>
-        <w:tblPrEx>
-          <w:tblCellMar>
-            <w:top w:w="0" w:type="dxa"/>
-            <w:bottom w:w="0" w:type="dxa"/>
-          </w:tblCellMar>
-        </w:tblPrEx>
         <w:tc>
           <w:tcPr>
             <w:tcW w:w="3712" w:type="dxa"/>
@@ -8142,12 +7693,6 @@
         </w:tc>
       </w:tr>
       <w:tr>
-        <w:tblPrEx>
-          <w:tblCellMar>
-            <w:top w:w="0" w:type="dxa"/>
-            <w:bottom w:w="0" w:type="dxa"/>
-          </w:tblCellMar>
-        </w:tblPrEx>
         <w:tc>
           <w:tcPr>
             <w:tcW w:w="3712" w:type="dxa"/>
@@ -8252,7 +7797,6 @@
           </w:p>
         </w:tc>
       </w:tr>
-      <w:bookmarkEnd w:id="0"/>
     </w:tbl>
     <w:p>
       <w:pPr>

</xml_diff>

<commit_message>
misc tweaks and fixes
</commit_message>
<xml_diff>
--- a/footage/misc/dinnerquest_zurodnung_besteck_20140608.docx
+++ b/footage/misc/dinnerquest_zurodnung_besteck_20140608.docx
@@ -3642,7 +3642,18 @@
                 <w:lang w:val="en-US"/>
               </w:rPr>
               <w:lastRenderedPageBreak/>
-              <w:t>L: Yummy! I got love in my tummy.</w:t>
+              <w:t>L: Yummy! I go</w:t>
+            </w:r>
+            <w:bookmarkStart w:id="0" w:name="_GoBack"/>
+            <w:bookmarkEnd w:id="0"/>
+            <w:r>
+              <w:rPr>
+                <w:color w:val="808080" w:themeColor="background1" w:themeShade="80"/>
+                <w:sz w:val="20"/>
+                <w:szCs w:val="20"/>
+                <w:lang w:val="en-US"/>
+              </w:rPr>
+              <w:t>t love in my tummy.</w:t>
             </w:r>
           </w:p>
         </w:tc>
@@ -3877,14 +3888,14 @@
             <w:pPr>
               <w:pStyle w:val="TableContents"/>
               <w:rPr>
-                <w:color w:val="FF0000"/>
-                <w:sz w:val="20"/>
-                <w:szCs w:val="20"/>
-              </w:rPr>
-            </w:pPr>
-            <w:r>
-              <w:rPr>
-                <w:color w:val="FF0000"/>
+                <w:color w:val="A6A6A6" w:themeColor="background1" w:themeShade="A6"/>
+                <w:sz w:val="20"/>
+                <w:szCs w:val="20"/>
+              </w:rPr>
+            </w:pPr>
+            <w:r>
+              <w:rPr>
+                <w:color w:val="A6A6A6" w:themeColor="background1" w:themeShade="A6"/>
                 <w:sz w:val="20"/>
                 <w:szCs w:val="20"/>
               </w:rPr>
@@ -3911,14 +3922,14 @@
             <w:pPr>
               <w:pStyle w:val="TableContents"/>
               <w:rPr>
-                <w:color w:val="FF0000"/>
-                <w:sz w:val="20"/>
-                <w:szCs w:val="20"/>
-              </w:rPr>
-            </w:pPr>
-            <w:r>
-              <w:rPr>
-                <w:color w:val="FF0000"/>
+                <w:color w:val="A6A6A6" w:themeColor="background1" w:themeShade="A6"/>
+                <w:sz w:val="20"/>
+                <w:szCs w:val="20"/>
+              </w:rPr>
+            </w:pPr>
+            <w:r>
+              <w:rPr>
+                <w:color w:val="A6A6A6" w:themeColor="background1" w:themeShade="A6"/>
                 <w:sz w:val="20"/>
                 <w:szCs w:val="20"/>
               </w:rPr>
@@ -3946,14 +3957,14 @@
             <w:pPr>
               <w:pStyle w:val="TableContents"/>
               <w:rPr>
-                <w:color w:val="FF0000"/>
-                <w:sz w:val="20"/>
-                <w:szCs w:val="20"/>
-              </w:rPr>
-            </w:pPr>
-            <w:r>
-              <w:rPr>
-                <w:color w:val="FF0000"/>
+                <w:color w:val="A6A6A6" w:themeColor="background1" w:themeShade="A6"/>
+                <w:sz w:val="20"/>
+                <w:szCs w:val="20"/>
+              </w:rPr>
+            </w:pPr>
+            <w:r>
+              <w:rPr>
+                <w:color w:val="A6A6A6" w:themeColor="background1" w:themeShade="A6"/>
                 <w:sz w:val="20"/>
                 <w:szCs w:val="20"/>
               </w:rPr>
@@ -3982,14 +3993,14 @@
             <w:pPr>
               <w:pStyle w:val="TableContents"/>
               <w:rPr>
-                <w:color w:val="FF0000"/>
-                <w:sz w:val="20"/>
-                <w:szCs w:val="20"/>
-              </w:rPr>
-            </w:pPr>
-            <w:r>
-              <w:rPr>
-                <w:color w:val="FF0000"/>
+                <w:color w:val="A6A6A6" w:themeColor="background1" w:themeShade="A6"/>
+                <w:sz w:val="20"/>
+                <w:szCs w:val="20"/>
+              </w:rPr>
+            </w:pPr>
+            <w:r>
+              <w:rPr>
+                <w:color w:val="A6A6A6" w:themeColor="background1" w:themeShade="A6"/>
                 <w:sz w:val="20"/>
                 <w:szCs w:val="20"/>
               </w:rPr>
@@ -4016,14 +4027,14 @@
             <w:pPr>
               <w:pStyle w:val="TableContents"/>
               <w:rPr>
-                <w:color w:val="FF0000"/>
-                <w:sz w:val="20"/>
-                <w:szCs w:val="20"/>
-              </w:rPr>
-            </w:pPr>
-            <w:r>
-              <w:rPr>
-                <w:color w:val="FF0000"/>
+                <w:color w:val="A6A6A6" w:themeColor="background1" w:themeShade="A6"/>
+                <w:sz w:val="20"/>
+                <w:szCs w:val="20"/>
+              </w:rPr>
+            </w:pPr>
+            <w:r>
+              <w:rPr>
+                <w:color w:val="A6A6A6" w:themeColor="background1" w:themeShade="A6"/>
                 <w:sz w:val="20"/>
                 <w:szCs w:val="20"/>
               </w:rPr>
@@ -4051,14 +4062,14 @@
             <w:pPr>
               <w:pStyle w:val="TableContents"/>
               <w:rPr>
-                <w:color w:val="FF0000"/>
-                <w:sz w:val="20"/>
-                <w:szCs w:val="20"/>
-              </w:rPr>
-            </w:pPr>
-            <w:r>
-              <w:rPr>
-                <w:color w:val="FF0000"/>
+                <w:color w:val="A6A6A6" w:themeColor="background1" w:themeShade="A6"/>
+                <w:sz w:val="20"/>
+                <w:szCs w:val="20"/>
+              </w:rPr>
+            </w:pPr>
+            <w:r>
+              <w:rPr>
+                <w:color w:val="A6A6A6" w:themeColor="background1" w:themeShade="A6"/>
                 <w:sz w:val="20"/>
                 <w:szCs w:val="20"/>
               </w:rPr>
@@ -4087,14 +4098,14 @@
             <w:pPr>
               <w:pStyle w:val="TableContents"/>
               <w:rPr>
-                <w:color w:val="FF0000"/>
-                <w:sz w:val="20"/>
-                <w:szCs w:val="20"/>
-              </w:rPr>
-            </w:pPr>
-            <w:r>
-              <w:rPr>
-                <w:color w:val="FF0000"/>
+                <w:color w:val="A6A6A6" w:themeColor="background1" w:themeShade="A6"/>
+                <w:sz w:val="20"/>
+                <w:szCs w:val="20"/>
+              </w:rPr>
+            </w:pPr>
+            <w:r>
+              <w:rPr>
+                <w:color w:val="A6A6A6" w:themeColor="background1" w:themeShade="A6"/>
                 <w:sz w:val="20"/>
                 <w:szCs w:val="20"/>
               </w:rPr>
@@ -4103,7 +4114,7 @@
             <w:proofErr w:type="spellStart"/>
             <w:r>
               <w:rPr>
-                <w:color w:val="FF0000"/>
+                <w:color w:val="A6A6A6" w:themeColor="background1" w:themeShade="A6"/>
                 <w:sz w:val="20"/>
                 <w:szCs w:val="20"/>
               </w:rPr>
@@ -4112,7 +4123,7 @@
             <w:proofErr w:type="spellEnd"/>
             <w:r>
               <w:rPr>
-                <w:color w:val="FF0000"/>
+                <w:color w:val="A6A6A6" w:themeColor="background1" w:themeShade="A6"/>
                 <w:sz w:val="20"/>
                 <w:szCs w:val="20"/>
               </w:rPr>
@@ -4139,14 +4150,14 @@
             <w:pPr>
               <w:pStyle w:val="TableContents"/>
               <w:rPr>
-                <w:color w:val="FF0000"/>
-                <w:sz w:val="20"/>
-                <w:szCs w:val="20"/>
-              </w:rPr>
-            </w:pPr>
-            <w:r>
-              <w:rPr>
-                <w:color w:val="FF0000"/>
+                <w:color w:val="A6A6A6" w:themeColor="background1" w:themeShade="A6"/>
+                <w:sz w:val="20"/>
+                <w:szCs w:val="20"/>
+              </w:rPr>
+            </w:pPr>
+            <w:r>
+              <w:rPr>
+                <w:color w:val="A6A6A6" w:themeColor="background1" w:themeShade="A6"/>
                 <w:sz w:val="20"/>
                 <w:szCs w:val="20"/>
               </w:rPr>
@@ -4174,14 +4185,14 @@
             <w:pPr>
               <w:pStyle w:val="TableContents"/>
               <w:rPr>
-                <w:color w:val="FF0000"/>
-                <w:sz w:val="20"/>
-                <w:szCs w:val="20"/>
-              </w:rPr>
-            </w:pPr>
-            <w:r>
-              <w:rPr>
-                <w:color w:val="FF0000"/>
+                <w:color w:val="A6A6A6" w:themeColor="background1" w:themeShade="A6"/>
+                <w:sz w:val="20"/>
+                <w:szCs w:val="20"/>
+              </w:rPr>
+            </w:pPr>
+            <w:r>
+              <w:rPr>
+                <w:color w:val="A6A6A6" w:themeColor="background1" w:themeShade="A6"/>
                 <w:sz w:val="20"/>
                 <w:szCs w:val="20"/>
               </w:rPr>
@@ -4260,7 +4271,6 @@
                 <w:szCs w:val="20"/>
               </w:rPr>
             </w:pPr>
-            <w:bookmarkStart w:id="0" w:name="_GoBack"/>
             <w:r>
               <w:rPr>
                 <w:color w:val="A6A6A6" w:themeColor="background1" w:themeShade="A6"/>
@@ -4547,7 +4557,6 @@
           </w:p>
         </w:tc>
       </w:tr>
-      <w:bookmarkEnd w:id="0"/>
     </w:tbl>
     <w:p>
       <w:pPr>

</xml_diff>

<commit_message>
added lost success bubbles
</commit_message>
<xml_diff>
--- a/footage/misc/dinnerquest_zurodnung_besteck_20140608.docx
+++ b/footage/misc/dinnerquest_zurodnung_besteck_20140608.docx
@@ -2015,6 +2015,7 @@
                 <w:szCs w:val="20"/>
               </w:rPr>
             </w:pPr>
+            <w:bookmarkStart w:id="0" w:name="_GoBack" w:colFirst="0" w:colLast="2"/>
             <w:r>
               <w:rPr>
                 <w:sz w:val="20"/>
@@ -3245,6 +3246,7 @@
           </w:p>
         </w:tc>
       </w:tr>
+      <w:bookmarkEnd w:id="0"/>
     </w:tbl>
     <w:p>
       <w:pPr>
@@ -3603,6 +3605,14 @@
                 <w:sz w:val="20"/>
                 <w:szCs w:val="20"/>
               </w:rPr>
+              <w:t xml:space="preserve"> </w:t>
+            </w:r>
+            <w:r>
+              <w:rPr>
+                <w:color w:val="808080" w:themeColor="background1" w:themeShade="80"/>
+                <w:sz w:val="20"/>
+                <w:szCs w:val="20"/>
+              </w:rPr>
               <w:t>L02</w:t>
             </w:r>
           </w:p>
@@ -3642,18 +3652,7 @@
                 <w:lang w:val="en-US"/>
               </w:rPr>
               <w:lastRenderedPageBreak/>
-              <w:t>L: Yummy! I go</w:t>
-            </w:r>
-            <w:bookmarkStart w:id="0" w:name="_GoBack"/>
-            <w:bookmarkEnd w:id="0"/>
-            <w:r>
-              <w:rPr>
-                <w:color w:val="808080" w:themeColor="background1" w:themeShade="80"/>
-                <w:sz w:val="20"/>
-                <w:szCs w:val="20"/>
-                <w:lang w:val="en-US"/>
-              </w:rPr>
-              <w:t>t love in my tummy.</w:t>
+              <w:t>L: Yummy! I got love in my tummy.</w:t>
             </w:r>
           </w:p>
         </w:tc>

</xml_diff>